<commit_message>
Rajout de liens Internet vers des supports de cours
</commit_message>
<xml_diff>
--- a/Supports de cours DWWM/Liens vers des sites d exercices ou de cours importants.docx
+++ b/Supports de cours DWWM/Liens vers des sites d exercices ou de cours importants.docx
@@ -29,6 +29,80 @@
         </w:r>
       </w:hyperlink>
     </w:p>
+    <w:p/>
+    <w:p>
+      <w:r>
+        <w:rPr>
+          <w:rFonts w:ascii="Calibri" w:hAnsi="Calibri" w:cs="Calibri"/>
+          <w:b/>
+          <w:bCs/>
+          <w:color w:val="000000"/>
+          <w:shd w:val="clear" w:color="auto" w:fill="FFFFFF"/>
+        </w:rPr>
+        <w:t>Créer une application console avec Visual Studio 2022 : </w:t>
+      </w:r>
+    </w:p>
+    <w:p>
+      <w:hyperlink r:id="rId5" w:tgtFrame="_blank" w:history="1">
+        <w:r>
+          <w:rPr>
+            <w:rStyle w:val="Lienhypertexte"/>
+            <w:rFonts w:ascii="Calibri" w:hAnsi="Calibri" w:cs="Calibri"/>
+            <w:b/>
+            <w:bCs/>
+            <w:bdr w:val="none" w:sz="0" w:space="0" w:color="auto" w:frame="1"/>
+          </w:rPr>
+          <w:t>https://docs.microsoft.com/fr-fr/dotnet/core/tutorials/with-visual-studio?pivots=dotnet-6-0</w:t>
+        </w:r>
+      </w:hyperlink>
+    </w:p>
+    <w:p/>
+    <w:p>
+      <w:pPr>
+        <w:shd w:val="clear" w:color="auto" w:fill="FFFFFF"/>
+        <w:textAlignment w:val="baseline"/>
+        <w:rPr>
+          <w:rFonts w:ascii="Calibri" w:hAnsi="Calibri" w:cs="Calibri"/>
+          <w:b/>
+          <w:bCs/>
+          <w:color w:val="000000"/>
+        </w:rPr>
+      </w:pPr>
+      <w:r>
+        <w:rPr>
+          <w:rFonts w:ascii="Calibri" w:hAnsi="Calibri" w:cs="Calibri"/>
+          <w:b/>
+          <w:bCs/>
+          <w:color w:val="000000"/>
+        </w:rPr>
+        <w:t>Créer une application console avec Visual Studio Code : </w:t>
+      </w:r>
+    </w:p>
+    <w:p>
+      <w:pPr>
+        <w:shd w:val="clear" w:color="auto" w:fill="FFFFFF"/>
+        <w:textAlignment w:val="baseline"/>
+        <w:rPr>
+          <w:rFonts w:ascii="Calibri" w:hAnsi="Calibri" w:cs="Calibri"/>
+          <w:b/>
+          <w:bCs/>
+          <w:color w:val="000000"/>
+        </w:rPr>
+      </w:pPr>
+      <w:hyperlink r:id="rId6" w:tgtFrame="_blank" w:history="1">
+        <w:r>
+          <w:rPr>
+            <w:rStyle w:val="Lienhypertexte"/>
+            <w:rFonts w:ascii="Calibri" w:hAnsi="Calibri" w:cs="Calibri"/>
+            <w:b/>
+            <w:bCs/>
+            <w:bdr w:val="none" w:sz="0" w:space="0" w:color="auto" w:frame="1"/>
+          </w:rPr>
+          <w:t>https://docs.microsoft.com/fr-fr/dotnet/core/tutorials/with-visual-studio-code?pivots=dotnet-6-0</w:t>
+        </w:r>
+      </w:hyperlink>
+    </w:p>
+    <w:p/>
     <w:p/>
     <w:p/>
     <w:sectPr>

</xml_diff>